<commit_message>
update deployment steps for S3 and Cloudfront
</commit_message>
<xml_diff>
--- a/App_deployment_AWS_S3_and_AWS_Cloudfront_Screenshots.docx
+++ b/App_deployment_AWS_S3_and_AWS_Cloudfront_Screenshots.docx
@@ -48,7 +48,7 @@
         </w:rPr>
         <w:t xml:space="preserve">) installed and configured. For configuring AWS CLI, please refer </w:t>
       </w:r>
-      <w:hyperlink r:id="rId5" w:history="1">
+      <w:hyperlink r:id="rId5" w:anchor="cli-quick-configuration" w:history="1">
         <w:r>
           <w:rPr>
             <w:rStyle w:val="Hyperlink"/>
@@ -452,22 +452,7 @@
     </w:p>
     <w:p>
       <w:r>
-        <w:t>5</w:t>
-      </w:r>
-      <w:r>
-        <w:t xml:space="preserve">. </w:t>
-      </w:r>
-      <w:r>
-        <w:t>Login to AWS S3 console and c</w:t>
-      </w:r>
-      <w:r>
-        <w:t xml:space="preserve">onfigure the </w:t>
-      </w:r>
-      <w:r>
-        <w:t xml:space="preserve">above created </w:t>
-      </w:r>
-      <w:r>
-        <w:t>bucket as below:</w:t>
+        <w:t>5. Login to AWS S3 console and configure the above created bucket as below:</w:t>
       </w:r>
     </w:p>
     <w:p>
@@ -845,18 +830,54 @@
         </w:drawing>
       </w:r>
     </w:p>
-    <w:p/>
-    <w:p/>
-    <w:p/>
-    <w:p/>
+    <w:p>
+      <w:r>
+        <w:rPr>
+          <w:noProof/>
+        </w:rPr>
+        <w:lastRenderedPageBreak/>
+        <w:drawing>
+          <wp:inline distT="0" distB="0" distL="0" distR="0" wp14:anchorId="35A416DA" wp14:editId="49692C7E">
+            <wp:extent cx="5943600" cy="2973070"/>
+            <wp:effectExtent l="0" t="0" r="0" b="0"/>
+            <wp:docPr id="2" name="Picture 2"/>
+            <wp:cNvGraphicFramePr>
+              <a:graphicFrameLocks xmlns:a="http://schemas.openxmlformats.org/drawingml/2006/main" noChangeAspect="1"/>
+            </wp:cNvGraphicFramePr>
+            <a:graphic xmlns:a="http://schemas.openxmlformats.org/drawingml/2006/main">
+              <a:graphicData uri="http://schemas.openxmlformats.org/drawingml/2006/picture">
+                <pic:pic xmlns:pic="http://schemas.openxmlformats.org/drawingml/2006/picture">
+                  <pic:nvPicPr>
+                    <pic:cNvPr id="1" name=""/>
+                    <pic:cNvPicPr/>
+                  </pic:nvPicPr>
+                  <pic:blipFill>
+                    <a:blip r:embed="rId17"/>
+                    <a:stretch>
+                      <a:fillRect/>
+                    </a:stretch>
+                  </pic:blipFill>
+                  <pic:spPr>
+                    <a:xfrm>
+                      <a:off x="0" y="0"/>
+                      <a:ext cx="5943600" cy="2973070"/>
+                    </a:xfrm>
+                    <a:prstGeom prst="rect">
+                      <a:avLst/>
+                    </a:prstGeom>
+                  </pic:spPr>
+                </pic:pic>
+              </a:graphicData>
+            </a:graphic>
+          </wp:inline>
+        </w:drawing>
+      </w:r>
+    </w:p>
     <w:p/>
     <w:p>
       <w:bookmarkStart w:id="0" w:name="_GoBack"/>
       <w:bookmarkEnd w:id="0"/>
-    </w:p>
-    <w:p>
-      <w:r>
-        <w:lastRenderedPageBreak/>
+      <w:r>
         <w:t xml:space="preserve">10. Access the application using </w:t>
       </w:r>
       <w:proofErr w:type="spellStart"/>
@@ -911,7 +932,7 @@
                     <pic:cNvPicPr/>
                   </pic:nvPicPr>
                   <pic:blipFill>
-                    <a:blip r:embed="rId17"/>
+                    <a:blip r:embed="rId18"/>
                     <a:stretch>
                       <a:fillRect/>
                     </a:stretch>

</xml_diff>